<commit_message>
Added export to GeoJSON feature
</commit_message>
<xml_diff>
--- a/Data Wrangling/Lorenz Data Report.docx
+++ b/Data Wrangling/Lorenz Data Report.docx
@@ -18,12 +18,7 @@
         <w:pStyle w:val="Subtitle"/>
       </w:pPr>
       <w:r>
-        <w:t>Lorenz Men</w:t>
-      </w:r>
-      <w:bookmarkStart w:id="0" w:name="_GoBack"/>
-      <w:bookmarkEnd w:id="0"/>
-      <w:r>
-        <w:t>endez</w:t>
+        <w:t>Lorenz Menendez</w:t>
       </w:r>
     </w:p>
     <w:p>
@@ -42,10 +37,7 @@
         <w:t xml:space="preserve">. Isaac worked on cleaning and wrangling election result data, which he will describe in his data report. </w:t>
       </w:r>
       <w:r>
-        <w:t>I worked on wrangling county boundary data with demographic and social data.</w:t>
-      </w:r>
-      <w:r>
-        <w:t xml:space="preserve"> Here are the input datasets I worked with.</w:t>
+        <w:t>I worked on wrangling county boundary data with demographic and social data. Here are the input datasets I worked with.</w:t>
       </w:r>
     </w:p>
     <w:p>
@@ -225,7 +217,10 @@
           </w:tcPr>
           <w:p>
             <w:r>
-              <w:t>FIPS code, Name, State, Population, Ages, Sex, Race</w:t>
+              <w:t xml:space="preserve">FIPS code, Name, State, Population, </w:t>
+            </w:r>
+            <w:r>
+              <w:t>+ other race/gender/education/… variables.</w:t>
             </w:r>
           </w:p>
         </w:tc>
@@ -285,13 +280,8 @@
             <w:tcW w:w="2480" w:type="dxa"/>
           </w:tcPr>
           <w:p>
-            <w:proofErr w:type="spellStart"/>
-            <w:r>
-              <w:t>Multipolygon</w:t>
-            </w:r>
-            <w:proofErr w:type="spellEnd"/>
-            <w:r>
-              <w:t xml:space="preserve"> GIS data representing county boundaries</w:t>
+            <w:r>
+              <w:t>Multipolygon GIS data representing county boundaries</w:t>
             </w:r>
           </w:p>
         </w:tc>
@@ -303,9 +293,6 @@
             <w:r>
               <w:t>State &amp; County FIPS code, GEOID, Name, Land Area, Water Area</w:t>
             </w:r>
-            <w:r>
-              <w:t xml:space="preserve"> </w:t>
-            </w:r>
           </w:p>
         </w:tc>
         <w:tc>
@@ -334,13 +321,8 @@
           </w:tcPr>
           <w:p>
             <w:r>
-              <w:t>.</w:t>
-            </w:r>
-            <w:proofErr w:type="spellStart"/>
-            <w:r>
-              <w:t>shp</w:t>
-            </w:r>
-            <w:proofErr w:type="spellEnd"/>
+              <w:t>.shp</w:t>
+            </w:r>
           </w:p>
         </w:tc>
       </w:tr>
@@ -355,19 +337,7 @@
           <w:rPr>
             <w:rStyle w:val="Hyperlink"/>
           </w:rPr>
-          <w:t>he</w:t>
-        </w:r>
-        <w:r>
-          <w:rPr>
-            <w:rStyle w:val="Hyperlink"/>
-          </w:rPr>
-          <w:t>r</w:t>
-        </w:r>
-        <w:r>
-          <w:rPr>
-            <w:rStyle w:val="Hyperlink"/>
-          </w:rPr>
-          <w:t>e</w:t>
+          <w:t>here</w:t>
         </w:r>
       </w:hyperlink>
       <w:r>
@@ -389,10 +359,7 @@
         <w:t>URLs so that it’s very reproducible</w:t>
       </w:r>
       <w:r>
-        <w:t xml:space="preserve">. </w:t>
-      </w:r>
-      <w:r>
-        <w:t>Unfortunately, using a simple URL is not working for the County Facts dataset. I think I’ll have to eventually setup a Kaggle API to automatically import that data into R.</w:t>
+        <w:t>. Unfortunately, using a simple URL is not working for the County Facts dataset. I think I’ll have to eventually setup a Kaggle API to automatically import that data into R.</w:t>
       </w:r>
     </w:p>
     <w:p>
@@ -403,8 +370,11 @@
         <w:t>Output Datasets</w:t>
       </w:r>
     </w:p>
-    <w:p/>
-    <w:p/>
+    <w:p>
+      <w:r>
+        <w:t>Running a spatial autocorrelation algorithm comparing each individual demographic variable with election results will create a new dataset with correlation coefficients for each variable. Depending on the results, this could be out final dataset. A further step we could take would be to find correlations between the first-order correlations to create second-order correlations.</w:t>
+      </w:r>
+    </w:p>
     <w:p>
       <w:pPr>
         <w:pStyle w:val="Heading1"/>
@@ -422,13 +392,8 @@
       </w:r>
     </w:p>
     <w:p>
-      <w:proofErr w:type="spellStart"/>
-      <w:r>
-        <w:t>Hamner</w:t>
-      </w:r>
-      <w:proofErr w:type="spellEnd"/>
-      <w:r>
-        <w:t>, Ben. “2016 US Election.” Kaggle, 1 July 2016, www.kaggle.com/benhamner/2016-us-election.</w:t>
+      <w:r>
+        <w:t>Hamner, Ben. “2016 US Election.” Kaggle, 1 July 2016, www.kaggle.com/benhamner/2016-us-election.</w:t>
       </w:r>
     </w:p>
     <w:p>
@@ -448,16 +413,14 @@
     </w:p>
     <w:p>
       <w:r>
-        <w:t>US Census Bureau. “Cartographic Boundary Files - Shapefile.” Cartographic Boundary Files - Shapefile, 2 May 2019, www.census.gov/geographies/mapping-files/time-series/geo/carto-boundary-file.html.</w:t>
-      </w:r>
-      <w:r>
-        <w:t xml:space="preserve"> Downloaded: </w:t>
-      </w:r>
-      <w:r>
-        <w:t>cb_2018_us_county_500k.zip</w:t>
-      </w:r>
-    </w:p>
-    <w:p/>
+        <w:t>US Census Bureau. “Cartographic Boundary Files - Shapefile.” Cartographic Boundary Files - Shapefile, 2 May 2019, www.census.gov/geographies/mapping-files/time-series/geo/carto-boundary-file.html. Downloaded: cb_2018_us_county_500k.zi</w:t>
+      </w:r>
+      <w:r>
+        <w:t>p</w:t>
+      </w:r>
+      <w:bookmarkStart w:id="0" w:name="_GoBack"/>
+      <w:bookmarkEnd w:id="0"/>
+    </w:p>
     <w:sectPr>
       <w:pgSz w:w="12240" w:h="15840"/>
       <w:pgMar w:top="1440" w:right="1440" w:bottom="1440" w:left="1440" w:header="720" w:footer="720" w:gutter="0"/>
@@ -587,6 +550,7 @@
     <w:lsdException w:name="HTML Sample" w:semiHidden="1" w:unhideWhenUsed="1"/>
     <w:lsdException w:name="HTML Typewriter" w:semiHidden="1" w:unhideWhenUsed="1"/>
     <w:lsdException w:name="HTML Variable" w:semiHidden="1" w:unhideWhenUsed="1"/>
+    <w:lsdException w:name="Normal Table" w:semiHidden="1" w:unhideWhenUsed="1"/>
     <w:lsdException w:name="annotation subject" w:semiHidden="1" w:unhideWhenUsed="1"/>
     <w:lsdException w:name="No List" w:semiHidden="1" w:unhideWhenUsed="1"/>
     <w:lsdException w:name="Outline List 1" w:semiHidden="1" w:unhideWhenUsed="1"/>
@@ -633,8 +597,10 @@
     <w:lsdException w:name="Table Subtle 2" w:semiHidden="1" w:unhideWhenUsed="1"/>
     <w:lsdException w:name="Table Web 1" w:semiHidden="1" w:unhideWhenUsed="1"/>
     <w:lsdException w:name="Table Web 2" w:semiHidden="1" w:unhideWhenUsed="1"/>
+    <w:lsdException w:name="Table Web 3" w:semiHidden="1" w:unhideWhenUsed="1"/>
     <w:lsdException w:name="Balloon Text" w:semiHidden="1" w:unhideWhenUsed="1"/>
     <w:lsdException w:name="Table Grid" w:uiPriority="39"/>
+    <w:lsdException w:name="Table Theme" w:semiHidden="1" w:unhideWhenUsed="1"/>
     <w:lsdException w:name="Placeholder Text" w:semiHidden="1"/>
     <w:lsdException w:name="No Spacing" w:uiPriority="1" w:qFormat="1"/>
     <w:lsdException w:name="Light Shading" w:uiPriority="60"/>

</xml_diff>